<commit_message>
edit & upload doc1
</commit_message>
<xml_diff>
--- a/doc1.docx
+++ b/doc1.docx
@@ -12,7 +12,10 @@
         <w:t xml:space="preserve">NAMA : </w:t>
       </w:r>
       <w:r>
-        <w:t xml:space="preserve"> ARIEF SOFI’UDIN</w:t>
+        <w:t xml:space="preserve"> </w:t>
+      </w:r>
+      <w:r>
+        <w:t>SOFIUDIN</w:t>
       </w:r>
       <w:bookmarkStart w:id="0" w:name="_GoBack"/>
       <w:bookmarkEnd w:id="0"/>
@@ -21,10 +24,16 @@
       <w:r>
         <w:t>NPM :</w:t>
       </w:r>
+      <w:r>
+        <w:t xml:space="preserve"> 12341155</w:t>
+      </w:r>
     </w:p>
     <w:p>
       <w:r>
         <w:t>KELAS :</w:t>
+      </w:r>
+      <w:r>
+        <w:t xml:space="preserve"> G</w:t>
       </w:r>
     </w:p>
     <w:p>

</xml_diff>